<commit_message>
Final graphs submitted to AL
</commit_message>
<xml_diff>
--- a/report/Report.docx
+++ b/report/Report.docx
@@ -29,21 +29,14 @@
       </w:r>
     </w:p>
     <w:p>
-      <w:pPr>
-        <w:rPr>
-          <w:noProof/>
-        </w:rPr>
-      </w:pPr>
-    </w:p>
-    <w:p>
       <w:r>
         <w:rPr>
           <w:noProof/>
         </w:rPr>
         <w:drawing>
-          <wp:inline distT="0" distB="0" distL="0" distR="0" wp14:anchorId="79937520" wp14:editId="29014410">
-            <wp:extent cx="5731328" cy="4011930"/>
-            <wp:effectExtent l="0" t="0" r="3175" b="7620"/>
+          <wp:inline distT="0" distB="0" distL="0" distR="0" wp14:anchorId="79937520" wp14:editId="6A876526">
+            <wp:extent cx="5731328" cy="4011929"/>
+            <wp:effectExtent l="0" t="0" r="3175" b="8255"/>
             <wp:docPr id="42625555" name="Picture 2"/>
             <wp:cNvGraphicFramePr>
               <a:graphicFrameLocks xmlns:a="http://schemas.openxmlformats.org/drawingml/2006/main" noChangeAspect="1"/>
@@ -64,7 +57,7 @@
                   <pic:spPr>
                     <a:xfrm>
                       <a:off x="0" y="0"/>
-                      <a:ext cx="5731328" cy="4011930"/>
+                      <a:ext cx="5731328" cy="4011929"/>
                     </a:xfrm>
                     <a:prstGeom prst="rect">
                       <a:avLst/>
@@ -122,9 +115,9 @@
           <w:noProof/>
         </w:rPr>
         <w:drawing>
-          <wp:inline distT="0" distB="0" distL="0" distR="0" wp14:anchorId="15FA3B11" wp14:editId="6BC69A6A">
-            <wp:extent cx="5731328" cy="4011930"/>
-            <wp:effectExtent l="0" t="0" r="3175" b="7620"/>
+          <wp:inline distT="0" distB="0" distL="0" distR="0" wp14:anchorId="15FA3B11" wp14:editId="7C65FFC5">
+            <wp:extent cx="5731328" cy="4011929"/>
+            <wp:effectExtent l="0" t="0" r="3175" b="8255"/>
             <wp:docPr id="399139212" name="Picture 7"/>
             <wp:cNvGraphicFramePr>
               <a:graphicFrameLocks xmlns:a="http://schemas.openxmlformats.org/drawingml/2006/main" noChangeAspect="1"/>
@@ -145,7 +138,7 @@
                   <pic:spPr>
                     <a:xfrm>
                       <a:off x="0" y="0"/>
-                      <a:ext cx="5731328" cy="4011930"/>
+                      <a:ext cx="5731328" cy="4011929"/>
                     </a:xfrm>
                     <a:prstGeom prst="rect">
                       <a:avLst/>
@@ -204,9 +197,9 @@
           <w:noProof/>
         </w:rPr>
         <w:drawing>
-          <wp:inline distT="0" distB="0" distL="0" distR="0" wp14:anchorId="7A23941A" wp14:editId="19FB78E1">
-            <wp:extent cx="5731328" cy="4011930"/>
-            <wp:effectExtent l="0" t="0" r="3175" b="7620"/>
+          <wp:inline distT="0" distB="0" distL="0" distR="0" wp14:anchorId="7A23941A" wp14:editId="3A30074E">
+            <wp:extent cx="5731328" cy="4011929"/>
+            <wp:effectExtent l="0" t="0" r="3175" b="8255"/>
             <wp:docPr id="901821161" name="Picture 8"/>
             <wp:cNvGraphicFramePr>
               <a:graphicFrameLocks xmlns:a="http://schemas.openxmlformats.org/drawingml/2006/main" noChangeAspect="1"/>
@@ -220,6 +213,155 @@
                   </pic:nvPicPr>
                   <pic:blipFill>
                     <a:blip r:embed="rId7"/>
+                    <a:stretch>
+                      <a:fillRect/>
+                    </a:stretch>
+                  </pic:blipFill>
+                  <pic:spPr>
+                    <a:xfrm>
+                      <a:off x="0" y="0"/>
+                      <a:ext cx="5731328" cy="4011929"/>
+                    </a:xfrm>
+                    <a:prstGeom prst="rect">
+                      <a:avLst/>
+                    </a:prstGeom>
+                  </pic:spPr>
+                </pic:pic>
+              </a:graphicData>
+            </a:graphic>
+          </wp:inline>
+        </w:drawing>
+      </w:r>
+    </w:p>
+    <w:p>
+      <w:pPr>
+        <w:pStyle w:val="Heading1"/>
+        <w:numPr>
+          <w:ilvl w:val="0"/>
+          <w:numId w:val="2"/>
+        </w:numPr>
+        <w:rPr>
+          <w:rFonts w:ascii="Open Sans ExtraBold" w:hAnsi="Open Sans ExtraBold" w:cs="Open Sans ExtraBold"/>
+          <w:color w:val="215E99" w:themeColor="text2" w:themeTint="BF"/>
+          <w:sz w:val="24"/>
+          <w:szCs w:val="24"/>
+        </w:rPr>
+      </w:pPr>
+      <w:r>
+        <w:rPr>
+          <w:rFonts w:ascii="Open Sans ExtraBold" w:hAnsi="Open Sans ExtraBold" w:cs="Open Sans ExtraBold"/>
+          <w:color w:val="215E99" w:themeColor="text2" w:themeTint="BF"/>
+          <w:sz w:val="24"/>
+          <w:szCs w:val="24"/>
+        </w:rPr>
+        <w:lastRenderedPageBreak/>
+        <w:t>Relative Schools in the School Feeding Programme</w:t>
+      </w:r>
+    </w:p>
+    <w:p>
+      <w:r>
+        <w:rPr>
+          <w:noProof/>
+        </w:rPr>
+        <w:drawing>
+          <wp:inline distT="0" distB="0" distL="0" distR="0" wp14:anchorId="1B2CB93A" wp14:editId="45C7ADF2">
+            <wp:extent cx="5731328" cy="4011930"/>
+            <wp:effectExtent l="0" t="0" r="3175" b="7620"/>
+            <wp:docPr id="750072273" name="Picture 1"/>
+            <wp:cNvGraphicFramePr>
+              <a:graphicFrameLocks xmlns:a="http://schemas.openxmlformats.org/drawingml/2006/main" noChangeAspect="1"/>
+            </wp:cNvGraphicFramePr>
+            <a:graphic xmlns:a="http://schemas.openxmlformats.org/drawingml/2006/main">
+              <a:graphicData uri="http://schemas.openxmlformats.org/drawingml/2006/picture">
+                <pic:pic xmlns:pic="http://schemas.openxmlformats.org/drawingml/2006/picture">
+                  <pic:nvPicPr>
+                    <pic:cNvPr id="750072273" name="Picture 1"/>
+                    <pic:cNvPicPr/>
+                  </pic:nvPicPr>
+                  <pic:blipFill>
+                    <a:blip r:embed="rId8"/>
+                    <a:stretch>
+                      <a:fillRect/>
+                    </a:stretch>
+                  </pic:blipFill>
+                  <pic:spPr>
+                    <a:xfrm>
+                      <a:off x="0" y="0"/>
+                      <a:ext cx="5731328" cy="4011930"/>
+                    </a:xfrm>
+                    <a:prstGeom prst="rect">
+                      <a:avLst/>
+                    </a:prstGeom>
+                  </pic:spPr>
+                </pic:pic>
+              </a:graphicData>
+            </a:graphic>
+          </wp:inline>
+        </w:drawing>
+      </w:r>
+    </w:p>
+    <w:p/>
+    <w:p/>
+    <w:p/>
+    <w:p/>
+    <w:p/>
+    <w:p/>
+    <w:p/>
+    <w:p/>
+    <w:p/>
+    <w:p/>
+    <w:p/>
+    <w:p/>
+    <w:p/>
+    <w:p/>
+    <w:p/>
+    <w:p>
+      <w:pPr>
+        <w:pStyle w:val="Heading1"/>
+        <w:numPr>
+          <w:ilvl w:val="0"/>
+          <w:numId w:val="2"/>
+        </w:numPr>
+        <w:rPr>
+          <w:rFonts w:ascii="Open Sans ExtraBold" w:hAnsi="Open Sans ExtraBold" w:cs="Open Sans ExtraBold"/>
+          <w:color w:val="215E99" w:themeColor="text2" w:themeTint="BF"/>
+          <w:sz w:val="28"/>
+          <w:szCs w:val="28"/>
+        </w:rPr>
+      </w:pPr>
+      <w:r>
+        <w:rPr>
+          <w:rFonts w:ascii="Open Sans ExtraBold" w:hAnsi="Open Sans ExtraBold" w:cs="Open Sans ExtraBold"/>
+          <w:color w:val="215E99" w:themeColor="text2" w:themeTint="BF"/>
+          <w:sz w:val="28"/>
+          <w:szCs w:val="28"/>
+        </w:rPr>
+        <w:lastRenderedPageBreak/>
+        <w:t>Government Contributions to the SFP</w:t>
+      </w:r>
+    </w:p>
+    <w:p>
+      <w:r>
+        <w:rPr>
+          <w:noProof/>
+        </w:rPr>
+        <w:drawing>
+          <wp:inline distT="0" distB="0" distL="0" distR="0" wp14:anchorId="4295C430" wp14:editId="096BDCB4">
+            <wp:extent cx="5731328" cy="4011930"/>
+            <wp:effectExtent l="0" t="0" r="3175" b="7620"/>
+            <wp:docPr id="1176709457" name="Picture 2"/>
+            <wp:cNvGraphicFramePr>
+              <a:graphicFrameLocks xmlns:a="http://schemas.openxmlformats.org/drawingml/2006/main" noChangeAspect="1"/>
+            </wp:cNvGraphicFramePr>
+            <a:graphic xmlns:a="http://schemas.openxmlformats.org/drawingml/2006/main">
+              <a:graphicData uri="http://schemas.openxmlformats.org/drawingml/2006/picture">
+                <pic:pic xmlns:pic="http://schemas.openxmlformats.org/drawingml/2006/picture">
+                  <pic:nvPicPr>
+                    <pic:cNvPr id="1176709457" name="Picture 2"/>
+                    <pic:cNvPicPr/>
+                  </pic:nvPicPr>
+                  <pic:blipFill>
+                    <a:blip r:embed="rId9"/>
                     <a:stretch>
                       <a:fillRect/>
                     </a:stretch>
@@ -344,7 +486,7 @@
   <w:abstractNum w:abstractNumId="1" w15:restartNumberingAfterBreak="0">
     <w:nsid w:val="71A648E4"/>
     <w:multiLevelType w:val="hybridMultilevel"/>
-    <w:tmpl w:val="375C47F0"/>
+    <w:tmpl w:val="689A3DAE"/>
     <w:lvl w:ilvl="0" w:tplc="0809000F">
       <w:start w:val="1"/>
       <w:numFmt w:val="decimal"/>

</xml_diff>